<commit_message>
Aprendendo MySQL pelo banco de dados Estacionamento, colocando um arquivo no bloco de notas de todos os comandos feitos no banco de dados Estacionamento.
</commit_message>
<xml_diff>
--- a/aprendendo_mysql.docx
+++ b/aprendendo_mysql.docx
@@ -260,7 +260,89 @@
       </w:r>
       <w:proofErr w:type="spellEnd"/>
       <w:r>
-        <w:t xml:space="preserve"> funcione na hora do cadastro e coloque null</w:t>
+        <w:t xml:space="preserve"> funcione na hora do cadastro e coloque </w:t>
+      </w:r>
+      <w:proofErr w:type="spellStart"/>
+      <w:r>
+        <w:t>null</w:t>
+      </w:r>
+      <w:proofErr w:type="spellEnd"/>
+    </w:p>
+    <w:p>
+      <w:proofErr w:type="spellStart"/>
+      <w:r>
+        <w:t>alter</w:t>
+      </w:r>
+      <w:proofErr w:type="spellEnd"/>
+      <w:r>
+        <w:t xml:space="preserve"> </w:t>
+      </w:r>
+      <w:proofErr w:type="spellStart"/>
+      <w:r>
+        <w:t>table</w:t>
+      </w:r>
+      <w:proofErr w:type="spellEnd"/>
+      <w:r>
+        <w:t xml:space="preserve"> estuda </w:t>
+      </w:r>
+      <w:proofErr w:type="spellStart"/>
+      <w:r>
+        <w:t>add</w:t>
+      </w:r>
+      <w:proofErr w:type="spellEnd"/>
+      <w:r>
+        <w:t xml:space="preserve"> </w:t>
+      </w:r>
+      <w:proofErr w:type="spellStart"/>
+      <w:r>
+        <w:t>constraint</w:t>
+      </w:r>
+      <w:proofErr w:type="spellEnd"/>
+      <w:r>
+        <w:t xml:space="preserve"> </w:t>
+      </w:r>
+      <w:proofErr w:type="spellStart"/>
+      <w:r>
+        <w:t>fkmat</w:t>
+      </w:r>
+      <w:proofErr w:type="spellEnd"/>
+      <w:r>
+        <w:t xml:space="preserve"> </w:t>
+      </w:r>
+      <w:proofErr w:type="spellStart"/>
+      <w:r>
+        <w:t>foreign</w:t>
+      </w:r>
+      <w:proofErr w:type="spellEnd"/>
+      <w:r>
+        <w:t xml:space="preserve"> </w:t>
+      </w:r>
+      <w:proofErr w:type="spellStart"/>
+      <w:r>
+        <w:t>key</w:t>
+      </w:r>
+      <w:proofErr w:type="spellEnd"/>
+      <w:r>
+        <w:t xml:space="preserve"> (</w:t>
+      </w:r>
+      <w:proofErr w:type="spellStart"/>
+      <w:r>
+        <w:t>fk_Aluno_matricula</w:t>
+      </w:r>
+      <w:proofErr w:type="spellEnd"/>
+      <w:r>
+        <w:t xml:space="preserve">) </w:t>
+      </w:r>
+      <w:proofErr w:type="spellStart"/>
+      <w:r>
+        <w:t>references</w:t>
+      </w:r>
+      <w:proofErr w:type="spellEnd"/>
+      <w:r>
+        <w:t xml:space="preserve"> Aluno (matricula);</w:t>
+      </w:r>
+      <w:r>
+        <w:t xml:space="preserve"> == (Para transforma em chave estrangeira)</w:t>
       </w:r>
       <w:bookmarkStart w:id="0" w:name="_GoBack"/>
       <w:bookmarkEnd w:id="0"/>

</xml_diff>

<commit_message>
Finalizando o banco de dados MySQL.
</commit_message>
<xml_diff>
--- a/aprendendo_mysql.docx
+++ b/aprendendo_mysql.docx
@@ -344,8 +344,389 @@
       <w:r>
         <w:t xml:space="preserve"> == (Para transforma em chave estrangeira)</w:t>
       </w:r>
+    </w:p>
+    <w:p>
+      <w:proofErr w:type="spellStart"/>
+      <w:r>
+        <w:t>insert</w:t>
+      </w:r>
+      <w:proofErr w:type="spellEnd"/>
+      <w:r>
+        <w:t xml:space="preserve"> </w:t>
+      </w:r>
+      <w:proofErr w:type="spellStart"/>
+      <w:r>
+        <w:t>into</w:t>
+      </w:r>
+      <w:proofErr w:type="spellEnd"/>
+      <w:r>
+        <w:t xml:space="preserve"> aluno </w:t>
+      </w:r>
+      <w:proofErr w:type="gramStart"/>
+      <w:r>
+        <w:t>( matricula</w:t>
+      </w:r>
+      <w:proofErr w:type="gramEnd"/>
+      <w:r>
+        <w:t xml:space="preserve">, nome, nascimento, </w:t>
+      </w:r>
+      <w:proofErr w:type="spellStart"/>
+      <w:r>
+        <w:t>cpf</w:t>
+      </w:r>
+      <w:proofErr w:type="spellEnd"/>
+      <w:r>
+        <w:t xml:space="preserve">, </w:t>
+      </w:r>
+      <w:proofErr w:type="spellStart"/>
+      <w:r>
+        <w:t>responsavel</w:t>
+      </w:r>
+      <w:proofErr w:type="spellEnd"/>
+      <w:r>
+        <w:t xml:space="preserve">, </w:t>
+      </w:r>
+      <w:proofErr w:type="spellStart"/>
+      <w:r>
+        <w:t>email</w:t>
+      </w:r>
+      <w:proofErr w:type="spellEnd"/>
+      <w:r>
+        <w:t xml:space="preserve"> ) </w:t>
+      </w:r>
+      <w:proofErr w:type="spellStart"/>
+      <w:r>
+        <w:t>values</w:t>
+      </w:r>
+      <w:proofErr w:type="spellEnd"/>
+      <w:r>
+        <w:t xml:space="preserve"> ( </w:t>
+      </w:r>
+      <w:proofErr w:type="spellStart"/>
+      <w:r>
+        <w:t>null</w:t>
+      </w:r>
+      <w:proofErr w:type="spellEnd"/>
+      <w:r>
+        <w:t>, 'Elias Sherman', '1995-03-02', '123.456.789-05', 'John Sherman', 'es@gmail.com');</w:t>
+      </w:r>
+      <w:r>
+        <w:t xml:space="preserve"> == (Outra forma de inserir cadastros)</w:t>
+      </w:r>
+    </w:p>
+    <w:p>
+      <w:proofErr w:type="spellStart"/>
+      <w:r>
+        <w:t>insert</w:t>
+      </w:r>
+      <w:proofErr w:type="spellEnd"/>
+      <w:r>
+        <w:t xml:space="preserve"> </w:t>
+      </w:r>
+      <w:proofErr w:type="spellStart"/>
+      <w:r>
+        <w:t>into</w:t>
+      </w:r>
+      <w:proofErr w:type="spellEnd"/>
+      <w:r>
+        <w:t xml:space="preserve"> aluno </w:t>
+      </w:r>
+      <w:proofErr w:type="gramStart"/>
+      <w:r>
+        <w:t>( nome</w:t>
+      </w:r>
+      <w:proofErr w:type="gramEnd"/>
+      <w:r>
+        <w:t xml:space="preserve">, </w:t>
+      </w:r>
+      <w:proofErr w:type="spellStart"/>
+      <w:r>
+        <w:t>cpf</w:t>
+      </w:r>
+      <w:proofErr w:type="spellEnd"/>
+      <w:r>
+        <w:t xml:space="preserve">, </w:t>
+      </w:r>
+      <w:proofErr w:type="spellStart"/>
+      <w:r>
+        <w:t>responsavel</w:t>
+      </w:r>
+      <w:proofErr w:type="spellEnd"/>
+      <w:r>
+        <w:t xml:space="preserve">) </w:t>
+      </w:r>
+      <w:proofErr w:type="spellStart"/>
+      <w:r>
+        <w:t>values</w:t>
+      </w:r>
+      <w:proofErr w:type="spellEnd"/>
+      <w:r>
+        <w:t xml:space="preserve"> ( '</w:t>
+      </w:r>
+      <w:proofErr w:type="spellStart"/>
+      <w:r>
+        <w:t>Waldiney</w:t>
+      </w:r>
+      <w:proofErr w:type="spellEnd"/>
+      <w:r>
+        <w:t xml:space="preserve"> Mouse', '123.456.789-06', 'Wesley Keyboard'); == (Cadastrando colocando apenas algu</w:t>
+      </w:r>
+      <w:r>
+        <w:t>mas colunas</w:t>
+      </w:r>
+      <w:r>
+        <w:t>)</w:t>
+      </w:r>
+    </w:p>
+    <w:p>
+      <w:proofErr w:type="spellStart"/>
+      <w:r>
+        <w:t>insert</w:t>
+      </w:r>
+      <w:proofErr w:type="spellEnd"/>
+      <w:r>
+        <w:t xml:space="preserve"> </w:t>
+      </w:r>
+      <w:proofErr w:type="spellStart"/>
+      <w:r>
+        <w:t>into</w:t>
+      </w:r>
+      <w:proofErr w:type="spellEnd"/>
+      <w:r>
+        <w:t xml:space="preserve"> aluno </w:t>
+      </w:r>
+      <w:proofErr w:type="gramStart"/>
+      <w:r>
+        <w:t xml:space="preserve">( </w:t>
+      </w:r>
+      <w:proofErr w:type="spellStart"/>
+      <w:r>
+        <w:t>cpf</w:t>
+      </w:r>
+      <w:proofErr w:type="spellEnd"/>
+      <w:proofErr w:type="gramEnd"/>
+      <w:r>
+        <w:t xml:space="preserve">, matricula, nome, </w:t>
+      </w:r>
+      <w:proofErr w:type="spellStart"/>
+      <w:r>
+        <w:t>responsavel</w:t>
+      </w:r>
+      <w:proofErr w:type="spellEnd"/>
+      <w:r>
+        <w:t xml:space="preserve">, </w:t>
+      </w:r>
+      <w:proofErr w:type="spellStart"/>
+      <w:r>
+        <w:t>email</w:t>
+      </w:r>
+      <w:proofErr w:type="spellEnd"/>
+      <w:r>
+        <w:t xml:space="preserve">) </w:t>
+      </w:r>
+      <w:proofErr w:type="spellStart"/>
+      <w:r>
+        <w:t>values</w:t>
+      </w:r>
+      <w:proofErr w:type="spellEnd"/>
+      <w:r>
+        <w:t xml:space="preserve"> ( '123.456.789-07', </w:t>
+      </w:r>
+      <w:proofErr w:type="spellStart"/>
+      <w:r>
+        <w:t>null</w:t>
+      </w:r>
+      <w:proofErr w:type="spellEnd"/>
+      <w:r>
+        <w:t>, '</w:t>
+      </w:r>
+      <w:proofErr w:type="spellStart"/>
+      <w:r>
+        <w:t>Genivaldo</w:t>
+      </w:r>
+      <w:proofErr w:type="spellEnd"/>
+      <w:r>
+        <w:t xml:space="preserve"> Williams', 'Clotilde Williams', 'gw@gmail.com'); == (Cadastra</w:t>
+      </w:r>
+      <w:r>
+        <w:t>ndo em ordem diferente da tabela</w:t>
+      </w:r>
+      <w:r>
+        <w:t>)</w:t>
+      </w:r>
+    </w:p>
+    <w:p>
+      <w:proofErr w:type="spellStart"/>
+      <w:r>
+        <w:t>update</w:t>
+      </w:r>
+      <w:proofErr w:type="spellEnd"/>
+      <w:r>
+        <w:t xml:space="preserve"> carro set </w:t>
+      </w:r>
+      <w:proofErr w:type="spellStart"/>
+      <w:r>
+        <w:t>nome_modelo</w:t>
+      </w:r>
+      <w:proofErr w:type="spellEnd"/>
+      <w:r>
+        <w:t xml:space="preserve"> = 'Ka Sedan' </w:t>
+      </w:r>
+      <w:proofErr w:type="spellStart"/>
+      <w:r>
+        <w:t>where</w:t>
+      </w:r>
+      <w:proofErr w:type="spellEnd"/>
+      <w:r>
+        <w:t xml:space="preserve"> </w:t>
+      </w:r>
+      <w:proofErr w:type="spellStart"/>
+      <w:r>
+        <w:t>idVeiculo</w:t>
+      </w:r>
+      <w:proofErr w:type="spellEnd"/>
+      <w:r>
+        <w:t xml:space="preserve"> = 103;</w:t>
+      </w:r>
+      <w:r>
+        <w:t xml:space="preserve"> == (Mudar </w:t>
+      </w:r>
+      <w:r>
+        <w:t>um valor inserido da tabela</w:t>
+      </w:r>
+      <w:r>
+        <w:t>)</w:t>
+      </w:r>
+    </w:p>
+    <w:p>
+      <w:proofErr w:type="spellStart"/>
+      <w:r>
+        <w:t>update</w:t>
+      </w:r>
+      <w:proofErr w:type="spellEnd"/>
+      <w:r>
+        <w:t xml:space="preserve"> carro set </w:t>
+      </w:r>
+      <w:proofErr w:type="spellStart"/>
+      <w:r>
+        <w:t>nome_modelo</w:t>
+      </w:r>
+      <w:proofErr w:type="spellEnd"/>
+      <w:r>
+        <w:t xml:space="preserve"> = 'Polo', placa= 'ABC1240' </w:t>
+      </w:r>
+      <w:proofErr w:type="spellStart"/>
+      <w:r>
+        <w:t>where</w:t>
+      </w:r>
+      <w:proofErr w:type="spellEnd"/>
+      <w:r>
+        <w:t xml:space="preserve"> </w:t>
+      </w:r>
+      <w:proofErr w:type="spellStart"/>
+      <w:r>
+        <w:t>idVeiculo</w:t>
+      </w:r>
+      <w:proofErr w:type="spellEnd"/>
+      <w:r>
+        <w:t xml:space="preserve"> = 101;</w:t>
+      </w:r>
+      <w:r>
+        <w:t xml:space="preserve"> == (Mudar dois valores inserido da tabela)</w:t>
+      </w:r>
+    </w:p>
+    <w:p>
+      <w:proofErr w:type="spellStart"/>
+      <w:r>
+        <w:t>drop</w:t>
+      </w:r>
+      <w:proofErr w:type="spellEnd"/>
+      <w:r>
+        <w:t xml:space="preserve"> == para apagar tabela inteira ou um banco de dados</w:t>
+      </w:r>
+    </w:p>
+    <w:p>
+      <w:r>
+        <w:lastRenderedPageBreak/>
+        <w:t xml:space="preserve">delete </w:t>
+      </w:r>
+      <w:proofErr w:type="spellStart"/>
+      <w:r>
+        <w:t>from</w:t>
+      </w:r>
+      <w:proofErr w:type="spellEnd"/>
+      <w:r>
+        <w:t xml:space="preserve"> carro </w:t>
+      </w:r>
+      <w:proofErr w:type="spellStart"/>
+      <w:r>
+        <w:t>where</w:t>
+      </w:r>
+      <w:proofErr w:type="spellEnd"/>
+      <w:r>
+        <w:t xml:space="preserve"> </w:t>
+      </w:r>
+      <w:proofErr w:type="spellStart"/>
+      <w:r>
+        <w:t>idVeiculo</w:t>
+      </w:r>
+      <w:proofErr w:type="spellEnd"/>
+      <w:r>
+        <w:t xml:space="preserve"> = </w:t>
+      </w:r>
+      <w:proofErr w:type="gramStart"/>
+      <w:r>
+        <w:t>102;</w:t>
+      </w:r>
+      <w:r>
+        <w:t xml:space="preserve">  =</w:t>
+      </w:r>
+      <w:proofErr w:type="gramEnd"/>
+      <w:r>
+        <w:t>= (Para apagar uma tabela dentro de outra)</w:t>
+      </w:r>
+    </w:p>
+    <w:p>
+      <w:proofErr w:type="spellStart"/>
+      <w:r>
+        <w:t>select</w:t>
+      </w:r>
+      <w:proofErr w:type="spellEnd"/>
+      <w:r>
+        <w:t xml:space="preserve"> fabricante, </w:t>
+      </w:r>
+      <w:proofErr w:type="spellStart"/>
+      <w:r>
+        <w:t>nome_modelo</w:t>
+      </w:r>
+      <w:proofErr w:type="spellEnd"/>
+      <w:r>
+        <w:t xml:space="preserve">, placa </w:t>
+      </w:r>
+      <w:proofErr w:type="spellStart"/>
+      <w:r>
+        <w:t>from</w:t>
+      </w:r>
+      <w:proofErr w:type="spellEnd"/>
+      <w:r>
+        <w:t xml:space="preserve"> carro </w:t>
+      </w:r>
+      <w:proofErr w:type="spellStart"/>
+      <w:r>
+        <w:t>where</w:t>
+      </w:r>
+      <w:proofErr w:type="spellEnd"/>
+      <w:r>
+        <w:t xml:space="preserve"> placa = 'ABC1238';</w:t>
+      </w:r>
+      <w:r>
+        <w:t xml:space="preserve"> == (Para mostrar somente um dado especifico</w:t>
+      </w:r>
       <w:bookmarkStart w:id="0" w:name="_GoBack"/>
       <w:bookmarkEnd w:id="0"/>
+      <w:r>
+        <w:t>)</w:t>
+      </w:r>
     </w:p>
     <w:sectPr>
       <w:pgSz w:w="11906" w:h="16838"/>

</xml_diff>

<commit_message>
Continuação no banco de dados estuda.
</commit_message>
<xml_diff>
--- a/aprendendo_mysql.docx
+++ b/aprendendo_mysql.docx
@@ -720,12 +720,459 @@
         <w:t xml:space="preserve"> placa = 'ABC1238';</w:t>
       </w:r>
       <w:r>
-        <w:t xml:space="preserve"> == (Para mostrar somente um dado especifico</w:t>
+        <w:t xml:space="preserve"> == (Para mostrar somente um dado especifico)</w:t>
+      </w:r>
+    </w:p>
+    <w:p>
+      <w:proofErr w:type="spellStart"/>
+      <w:r>
+        <w:t>select</w:t>
+      </w:r>
+      <w:proofErr w:type="spellEnd"/>
+      <w:r>
+        <w:t xml:space="preserve"> * </w:t>
+      </w:r>
+      <w:proofErr w:type="spellStart"/>
+      <w:r>
+        <w:t>from</w:t>
+      </w:r>
+      <w:proofErr w:type="spellEnd"/>
+      <w:r>
+        <w:t xml:space="preserve"> aluno </w:t>
+      </w:r>
+      <w:proofErr w:type="spellStart"/>
+      <w:r>
+        <w:t>where</w:t>
+      </w:r>
+      <w:proofErr w:type="spellEnd"/>
+      <w:r>
+        <w:t xml:space="preserve"> nascimento = '1985-11-25';</w:t>
+      </w:r>
+      <w:r>
+        <w:t xml:space="preserve"> == (</w:t>
+      </w:r>
+      <w:r>
+        <w:t>Selecionar tudo na tabela aluno com a data de nascimento = ‘1985-11-25’</w:t>
+      </w:r>
+      <w:r>
+        <w:t>)</w:t>
+      </w:r>
+    </w:p>
+    <w:p>
+      <w:proofErr w:type="spellStart"/>
+      <w:r>
+        <w:t>select</w:t>
+      </w:r>
+      <w:proofErr w:type="spellEnd"/>
+      <w:r>
+        <w:t xml:space="preserve"> </w:t>
+      </w:r>
+      <w:proofErr w:type="spellStart"/>
+      <w:r>
+        <w:t>avg</w:t>
+      </w:r>
+      <w:proofErr w:type="spellEnd"/>
+      <w:r>
+        <w:t xml:space="preserve">(dependentes) </w:t>
+      </w:r>
+      <w:proofErr w:type="spellStart"/>
+      <w:r>
+        <w:t>from</w:t>
+      </w:r>
+      <w:proofErr w:type="spellEnd"/>
+      <w:r>
+        <w:t xml:space="preserve"> professor; == (Para fazer </w:t>
+      </w:r>
+      <w:r>
+        <w:t>m</w:t>
+      </w:r>
+      <w:r>
+        <w:t>é</w:t>
+      </w:r>
+      <w:r>
+        <w:t xml:space="preserve">dia de </w:t>
+      </w:r>
+      <w:r>
+        <w:t>valores</w:t>
+      </w:r>
+      <w:r>
+        <w:t>)</w:t>
+      </w:r>
+    </w:p>
+    <w:p>
+      <w:proofErr w:type="spellStart"/>
+      <w:r>
+        <w:t>select</w:t>
+      </w:r>
+      <w:proofErr w:type="spellEnd"/>
+      <w:r>
+        <w:t xml:space="preserve"> </w:t>
+      </w:r>
+      <w:proofErr w:type="spellStart"/>
+      <w:r>
+        <w:t>count</w:t>
+      </w:r>
+      <w:proofErr w:type="spellEnd"/>
+      <w:r>
+        <w:t xml:space="preserve">(dependentes) </w:t>
+      </w:r>
+      <w:proofErr w:type="spellStart"/>
+      <w:r>
+        <w:t>from</w:t>
+      </w:r>
+      <w:proofErr w:type="spellEnd"/>
+      <w:r>
+        <w:t xml:space="preserve"> professor </w:t>
+      </w:r>
+      <w:proofErr w:type="spellStart"/>
+      <w:r>
+        <w:t>where</w:t>
+      </w:r>
+      <w:proofErr w:type="spellEnd"/>
+      <w:r>
+        <w:t xml:space="preserve"> dependentes = 3; == (</w:t>
+      </w:r>
+      <w:r>
+        <w:t xml:space="preserve">Quantas pessoas tem 3 </w:t>
+      </w:r>
+      <w:proofErr w:type="spellStart"/>
+      <w:r>
+        <w:t>de</w:t>
+      </w:r>
+      <w:r>
+        <w:t>pendencias</w:t>
+      </w:r>
+      <w:proofErr w:type="spellEnd"/>
+      <w:r>
+        <w:t>)</w:t>
+      </w:r>
+    </w:p>
+    <w:p>
+      <w:proofErr w:type="spellStart"/>
+      <w:r>
+        <w:t>select</w:t>
+      </w:r>
+      <w:proofErr w:type="spellEnd"/>
+      <w:r>
+        <w:t xml:space="preserve"> </w:t>
+      </w:r>
+      <w:proofErr w:type="spellStart"/>
+      <w:proofErr w:type="gramStart"/>
+      <w:r>
+        <w:t>aluno.nome</w:t>
+      </w:r>
+      <w:proofErr w:type="spellEnd"/>
+      <w:proofErr w:type="gramEnd"/>
+      <w:r>
+        <w:t xml:space="preserve">, </w:t>
+      </w:r>
+      <w:proofErr w:type="spellStart"/>
+      <w:r>
+        <w:t>turma.definicao</w:t>
+      </w:r>
+      <w:proofErr w:type="spellEnd"/>
+      <w:r>
+        <w:t xml:space="preserve">, </w:t>
+      </w:r>
+      <w:proofErr w:type="spellStart"/>
+      <w:r>
+        <w:t>turma.turno</w:t>
+      </w:r>
+      <w:proofErr w:type="spellEnd"/>
+      <w:r>
+        <w:t xml:space="preserve"> </w:t>
+      </w:r>
+      <w:proofErr w:type="spellStart"/>
+      <w:r>
+        <w:t>from</w:t>
+      </w:r>
+      <w:proofErr w:type="spellEnd"/>
+      <w:r>
+        <w:t xml:space="preserve"> aluno, estuda, turma </w:t>
+      </w:r>
+      <w:proofErr w:type="spellStart"/>
+      <w:r>
+        <w:t>where</w:t>
+      </w:r>
+      <w:proofErr w:type="spellEnd"/>
+      <w:r>
+        <w:t xml:space="preserve"> </w:t>
+      </w:r>
+      <w:proofErr w:type="spellStart"/>
+      <w:r>
+        <w:t>aluno.matricula</w:t>
+      </w:r>
+      <w:proofErr w:type="spellEnd"/>
+      <w:r>
+        <w:t xml:space="preserve"> = </w:t>
+      </w:r>
+      <w:proofErr w:type="spellStart"/>
+      <w:r>
+        <w:t>estuda.fk_aluno_matricula</w:t>
+      </w:r>
+      <w:proofErr w:type="spellEnd"/>
+      <w:r>
+        <w:t xml:space="preserve"> </w:t>
+      </w:r>
+      <w:proofErr w:type="spellStart"/>
+      <w:r>
+        <w:t>and</w:t>
+      </w:r>
+      <w:proofErr w:type="spellEnd"/>
+      <w:r>
+        <w:t xml:space="preserve"> </w:t>
+      </w:r>
+      <w:proofErr w:type="spellStart"/>
+      <w:r>
+        <w:t>fk_turma_numero</w:t>
+      </w:r>
+      <w:proofErr w:type="spellEnd"/>
+      <w:r>
+        <w:t xml:space="preserve"> = </w:t>
+      </w:r>
+      <w:proofErr w:type="spellStart"/>
+      <w:r>
+        <w:t>turma.numero</w:t>
+      </w:r>
+      <w:proofErr w:type="spellEnd"/>
+      <w:r>
+        <w:t>;</w:t>
+      </w:r>
+      <w:r>
+        <w:t xml:space="preserve"> ==  (Para mostrar dados inseridos relacionando várias tabelas)</w:t>
+      </w:r>
+    </w:p>
+    <w:p>
+      <w:proofErr w:type="spellStart"/>
+      <w:r>
+        <w:t>select</w:t>
+      </w:r>
+      <w:proofErr w:type="spellEnd"/>
+      <w:r>
+        <w:t xml:space="preserve"> </w:t>
+      </w:r>
+      <w:proofErr w:type="spellStart"/>
+      <w:proofErr w:type="gramStart"/>
+      <w:r>
+        <w:t>aluno.nome</w:t>
+      </w:r>
+      <w:proofErr w:type="spellEnd"/>
+      <w:proofErr w:type="gramEnd"/>
+      <w:r>
+        <w:t xml:space="preserve">, </w:t>
+      </w:r>
+      <w:proofErr w:type="spellStart"/>
+      <w:r>
+        <w:t>turma.definicao</w:t>
+      </w:r>
+      <w:proofErr w:type="spellEnd"/>
+      <w:r>
+        <w:t xml:space="preserve">, </w:t>
+      </w:r>
+      <w:proofErr w:type="spellStart"/>
+      <w:r>
+        <w:t>turma.turno</w:t>
+      </w:r>
+      <w:proofErr w:type="spellEnd"/>
+      <w:r>
+        <w:t xml:space="preserve"> </w:t>
+      </w:r>
+      <w:proofErr w:type="spellStart"/>
+      <w:r>
+        <w:t>from</w:t>
+      </w:r>
+      <w:proofErr w:type="spellEnd"/>
+      <w:r>
+        <w:t xml:space="preserve"> aluno, estuda, turma </w:t>
+      </w:r>
+      <w:proofErr w:type="spellStart"/>
+      <w:r>
+        <w:t>where</w:t>
+      </w:r>
+      <w:proofErr w:type="spellEnd"/>
+      <w:r>
+        <w:t xml:space="preserve"> </w:t>
+      </w:r>
+      <w:proofErr w:type="spellStart"/>
+      <w:r>
+        <w:t>aluno.matricula</w:t>
+      </w:r>
+      <w:proofErr w:type="spellEnd"/>
+      <w:r>
+        <w:t xml:space="preserve"> = </w:t>
+      </w:r>
+      <w:proofErr w:type="spellStart"/>
+      <w:r>
+        <w:t>estuda.fk_aluno_matricula</w:t>
+      </w:r>
+      <w:proofErr w:type="spellEnd"/>
+      <w:r>
+        <w:t xml:space="preserve"> </w:t>
+      </w:r>
+      <w:proofErr w:type="spellStart"/>
+      <w:r>
+        <w:t>and</w:t>
+      </w:r>
+      <w:proofErr w:type="spellEnd"/>
+      <w:r>
+        <w:t xml:space="preserve"> </w:t>
+      </w:r>
+      <w:proofErr w:type="spellStart"/>
+      <w:r>
+        <w:t>fk_turma_numero</w:t>
+      </w:r>
+      <w:proofErr w:type="spellEnd"/>
+      <w:r>
+        <w:t xml:space="preserve"> = </w:t>
+      </w:r>
+      <w:proofErr w:type="spellStart"/>
+      <w:r>
+        <w:t>turma.numero</w:t>
+      </w:r>
+      <w:proofErr w:type="spellEnd"/>
+      <w:r>
+        <w:t xml:space="preserve"> </w:t>
+      </w:r>
+      <w:proofErr w:type="spellStart"/>
+      <w:r>
+        <w:t>and</w:t>
+      </w:r>
+      <w:proofErr w:type="spellEnd"/>
+      <w:r>
+        <w:t xml:space="preserve"> </w:t>
+      </w:r>
+      <w:proofErr w:type="spellStart"/>
+      <w:r>
+        <w:t>aluno.matricula</w:t>
+      </w:r>
+      <w:proofErr w:type="spellEnd"/>
+      <w:r>
+        <w:t xml:space="preserve"> = 3001;</w:t>
+      </w:r>
+      <w:r>
+        <w:t xml:space="preserve"> == (Para mostrar dados inseridos de uma só pessoa)</w:t>
+      </w:r>
+    </w:p>
+    <w:p>
+      <w:proofErr w:type="spellStart"/>
+      <w:r>
+        <w:t>select</w:t>
+      </w:r>
+      <w:proofErr w:type="spellEnd"/>
+      <w:r>
+        <w:t xml:space="preserve"> </w:t>
+      </w:r>
+      <w:proofErr w:type="spellStart"/>
+      <w:r>
+        <w:t>aluno.nome</w:t>
+      </w:r>
+      <w:proofErr w:type="spellEnd"/>
+      <w:r>
+        <w:t xml:space="preserve">, </w:t>
+      </w:r>
+      <w:proofErr w:type="spellStart"/>
+      <w:r>
+        <w:t>turma.definicao</w:t>
+      </w:r>
+      <w:proofErr w:type="spellEnd"/>
+      <w:r>
+        <w:t xml:space="preserve">, </w:t>
+      </w:r>
+      <w:proofErr w:type="spellStart"/>
+      <w:r>
+        <w:t>turma.turno</w:t>
+      </w:r>
+      <w:proofErr w:type="spellEnd"/>
+      <w:r>
+        <w:t xml:space="preserve"> </w:t>
+      </w:r>
+      <w:proofErr w:type="spellStart"/>
+      <w:r>
+        <w:t>from</w:t>
+      </w:r>
+      <w:proofErr w:type="spellEnd"/>
+      <w:r>
+        <w:t xml:space="preserve"> aluno, estuda, turma </w:t>
+      </w:r>
+      <w:proofErr w:type="spellStart"/>
+      <w:r>
+        <w:t>where</w:t>
+      </w:r>
+      <w:proofErr w:type="spellEnd"/>
+      <w:r>
+        <w:t xml:space="preserve"> </w:t>
+      </w:r>
+      <w:proofErr w:type="spellStart"/>
+      <w:r>
+        <w:t>aluno.matricula</w:t>
+      </w:r>
+      <w:proofErr w:type="spellEnd"/>
+      <w:r>
+        <w:t xml:space="preserve"> = </w:t>
+      </w:r>
+      <w:proofErr w:type="spellStart"/>
+      <w:r>
+        <w:t>estuda.fk_aluno_matricula</w:t>
+      </w:r>
+      <w:proofErr w:type="spellEnd"/>
+      <w:r>
+        <w:t xml:space="preserve"> </w:t>
+      </w:r>
+      <w:proofErr w:type="spellStart"/>
+      <w:r>
+        <w:t>and</w:t>
+      </w:r>
+      <w:proofErr w:type="spellEnd"/>
+      <w:r>
+        <w:t xml:space="preserve"> </w:t>
+      </w:r>
+      <w:proofErr w:type="spellStart"/>
+      <w:r>
+        <w:t>fk_turma_numero</w:t>
+      </w:r>
+      <w:proofErr w:type="spellEnd"/>
+      <w:r>
+        <w:t xml:space="preserve"> = </w:t>
+      </w:r>
+      <w:proofErr w:type="spellStart"/>
+      <w:r>
+        <w:t>turma.numero</w:t>
+      </w:r>
+      <w:proofErr w:type="spellEnd"/>
+      <w:r>
+        <w:t xml:space="preserve"> </w:t>
+      </w:r>
+      <w:proofErr w:type="spellStart"/>
+      <w:r>
+        <w:t>order</w:t>
+      </w:r>
+      <w:proofErr w:type="spellEnd"/>
+      <w:r>
+        <w:t xml:space="preserve"> </w:t>
+      </w:r>
+      <w:proofErr w:type="spellStart"/>
+      <w:r>
+        <w:t>by</w:t>
+      </w:r>
+      <w:proofErr w:type="spellEnd"/>
+      <w:r>
+        <w:t xml:space="preserve"> </w:t>
+      </w:r>
+      <w:proofErr w:type="spellStart"/>
+      <w:r>
+        <w:t>aluno.nome</w:t>
+      </w:r>
+      <w:proofErr w:type="spellEnd"/>
+      <w:r>
+        <w:t>;</w:t>
+      </w:r>
+      <w:r>
+        <w:t xml:space="preserve"> == (Para mostrar dados inseridos de uma tabela em ordem alfabetic</w:t>
       </w:r>
       <w:bookmarkStart w:id="0" w:name="_GoBack"/>
       <w:bookmarkEnd w:id="0"/>
       <w:r>
-        <w:t>)</w:t>
+        <w:t>a)</w:t>
       </w:r>
     </w:p>
     <w:sectPr>

</xml_diff>